<commit_message>
added lit cited for supplement
</commit_message>
<xml_diff>
--- a/analysis/paper/Submission_20220412/Supplement - Avian Predation in Deadwater Slough.docx
+++ b/analysis/paper/Submission_20220412/Supplement - Avian Predation in Deadwater Slough.docx
@@ -257,6 +257,88 @@
       </w:r>
       <w:bookmarkEnd w:id="0"/>
     </w:p>
+    <w:p>
+      <w:pPr>
+        <w:pStyle w:val="Heading2"/>
+      </w:pPr>
+      <w:r>
+        <w:t xml:space="preserve">Literature Cited to </w:t>
+      </w:r>
+      <w:r>
+        <w:t>Supplement</w:t>
+      </w:r>
+    </w:p>
+    <w:p>
+      <w:pPr>
+        <w:pStyle w:val="Bibliography"/>
+        <w:spacing w:after="0"/>
+        <w:ind w:left="720" w:hanging="720"/>
+        <w:contextualSpacing/>
+      </w:pPr>
+      <w:bookmarkStart w:id="1" w:name="ref-eBird2021"/>
+      <w:r>
+        <w:t>eBird. 2021. eBird: An online database of bird distribution and abundance [web application]. eBird, Cornell Lab of Ornithology, Ithaca, New York. Available: http://www.ebird.org. Accessed: November 10, 2021.</w:t>
+      </w:r>
+    </w:p>
+    <w:p>
+      <w:pPr>
+        <w:pStyle w:val="Bibliography"/>
+        <w:spacing w:after="0"/>
+        <w:ind w:left="720" w:hanging="720"/>
+        <w:contextualSpacing/>
+      </w:pPr>
+      <w:bookmarkStart w:id="2" w:name="ref-Evans2012"/>
+      <w:bookmarkEnd w:id="1"/>
+      <w:r>
+        <w:t xml:space="preserve">Evans, A. F., N. J. Hostetter, D. D. Roby, K. Collis, D. E. Lyons, B. P. Sandford, R. D. </w:t>
+      </w:r>
+      <w:proofErr w:type="spellStart"/>
+      <w:r>
+        <w:t>Ledgerwood</w:t>
+      </w:r>
+      <w:proofErr w:type="spellEnd"/>
+      <w:r>
+        <w:t>, and S. Sebring. 2012. Systemwide evaluation of avian predation on juvenile salmonids from the Columbia River based on recoveries of passive integrated transponder tags. Transactions of the American Fisheries Society 141(4):975–989.</w:t>
+      </w:r>
+    </w:p>
+    <w:p>
+      <w:pPr>
+        <w:pStyle w:val="Bibliography"/>
+        <w:spacing w:after="0"/>
+        <w:ind w:left="720" w:hanging="720"/>
+        <w:contextualSpacing/>
+      </w:pPr>
+      <w:bookmarkStart w:id="3" w:name="ref-Evans2016"/>
+      <w:bookmarkEnd w:id="2"/>
+      <w:r>
+        <w:t xml:space="preserve">Evans, A. F., Q. Payton, A. </w:t>
+      </w:r>
+      <w:proofErr w:type="spellStart"/>
+      <w:r>
+        <w:t>Turecek</w:t>
+      </w:r>
+      <w:proofErr w:type="spellEnd"/>
+      <w:r>
+        <w:t xml:space="preserve">, B. Cramer, K. Collis, D. D. Roby, P. J. </w:t>
+      </w:r>
+      <w:proofErr w:type="spellStart"/>
+      <w:r>
+        <w:t>Loschl</w:t>
+      </w:r>
+      <w:proofErr w:type="spellEnd"/>
+      <w:r>
+        <w:t xml:space="preserve">, L. Sullivan, J. </w:t>
+      </w:r>
+      <w:proofErr w:type="spellStart"/>
+      <w:r>
+        <w:t>Skalski</w:t>
+      </w:r>
+      <w:proofErr w:type="spellEnd"/>
+      <w:r>
+        <w:t>, M. Weiland, and C. Dotson. 2016. Avian predation on juvenile salmonids: spatial and temporal analysis based on acoustic and passive integrated transponder tags. Transactions of the American Fisheries Society 145(4):860–877.</w:t>
+      </w:r>
+    </w:p>
+    <w:bookmarkEnd w:id="3"/>
     <w:p/>
     <w:sectPr>
       <w:pgSz w:w="12240" w:h="15840"/>
@@ -551,7 +633,7 @@
     <w:lsdException w:name="Subtle Reference" w:uiPriority="31" w:qFormat="1"/>
     <w:lsdException w:name="Intense Reference" w:uiPriority="32" w:qFormat="1"/>
     <w:lsdException w:name="Book Title" w:uiPriority="33" w:qFormat="1"/>
-    <w:lsdException w:name="Bibliography" w:semiHidden="1" w:uiPriority="37" w:unhideWhenUsed="1"/>
+    <w:lsdException w:name="Bibliography" w:semiHidden="1" w:uiPriority="0" w:unhideWhenUsed="1" w:qFormat="1"/>
     <w:lsdException w:name="TOC Heading" w:semiHidden="1" w:uiPriority="39" w:unhideWhenUsed="1" w:qFormat="1"/>
     <w:lsdException w:name="Plain Table 1" w:uiPriority="0"/>
     <w:lsdException w:name="Plain Table 2" w:uiPriority="42"/>
@@ -855,6 +937,20 @@
     <w:semiHidden/>
     <w:rsid w:val="003506D7"/>
   </w:style>
+  <w:style w:type="paragraph" w:styleId="Bibliography">
+    <w:name w:val="Bibliography"/>
+    <w:basedOn w:val="Normal"/>
+    <w:qFormat/>
+    <w:rsid w:val="006C1885"/>
+    <w:pPr>
+      <w:spacing w:after="200" w:line="480" w:lineRule="auto"/>
+    </w:pPr>
+    <w:rPr>
+      <w:rFonts w:ascii="Times New Roman" w:hAnsi="Times New Roman"/>
+      <w:sz w:val="24"/>
+      <w:szCs w:val="24"/>
+    </w:rPr>
+  </w:style>
 </w:styles>
 </file>
 

</xml_diff>